<commit_message>
🔵RCT: added colorScheme selector to Info page
</commit_message>
<xml_diff>
--- a/assets/texts/info-text.docx
+++ b/assets/texts/info-text.docx
@@ -11,6 +11,15 @@
     <w:p>
       <w:r>
         <w:t>The primary goal of version 10 is to be as accessible as possible. From the titled SVG illustrations to the accessibility settings below, this website was designed to fit the needs of as many people as possible. The site respects user settings such as font size and motion preference while allowing them to be overwritten if needed.</w:t>
+      </w:r>
+    </w:p>
+    <w:p/>
+    <w:p>
+      <w:r>
+        <w:t xml:space="preserve">Determines all foreground, background, and text colors. </w:t>
+      </w:r>
+      <w:r>
+        <w:t>‘Auto’ will respect the system color scheme.</w:t>
       </w:r>
     </w:p>
     <w:sectPr>

</xml_diff>

<commit_message>
🔵RCT: added high contrast settings
</commit_message>
<xml_diff>
--- a/assets/texts/info-text.docx
+++ b/assets/texts/info-text.docx
@@ -4,7 +4,23 @@
   <w:body>
     <w:p>
       <w:r>
-        <w:t>This is version 10 of my portfolio website. It is a single-page application built with React, bundled using Vite, and animated with Framer Motion. You can view the open source code on GitHub.</w:t>
+        <w:t xml:space="preserve">This is version 10 of my portfolio website. It is a single-page application built with React, bundled using </w:t>
+      </w:r>
+      <w:proofErr w:type="spellStart"/>
+      <w:r>
+        <w:t>Vite</w:t>
+      </w:r>
+      <w:proofErr w:type="spellEnd"/>
+      <w:r>
+        <w:t xml:space="preserve">, and animated with Framer Motion. You can view the </w:t>
+      </w:r>
+      <w:proofErr w:type="gramStart"/>
+      <w:r>
+        <w:t>open source</w:t>
+      </w:r>
+      <w:proofErr w:type="gramEnd"/>
+      <w:r>
+        <w:t xml:space="preserve"> code on GitHub.</w:t>
       </w:r>
     </w:p>
     <w:p/>
@@ -20,6 +36,20 @@
       </w:r>
       <w:r>
         <w:t>‘Auto’ will respect the system color scheme.</w:t>
+      </w:r>
+    </w:p>
+    <w:p>
+      <w:r>
+        <w:t xml:space="preserve">Determines the contrast between foreground and background colors. ‘Default’ satisfies WCAG level AA and ‘high’ satisfies level AAA. </w:t>
+      </w:r>
+      <w:r>
+        <w:t xml:space="preserve">‘Auto’ will respect the system </w:t>
+      </w:r>
+      <w:r>
+        <w:t>contrast</w:t>
+      </w:r>
+      <w:r>
+        <w:t>.</w:t>
       </w:r>
     </w:p>
     <w:sectPr>

</xml_diff>

<commit_message>
♿️A11Y: added <RadioSelector> forced colors behav
</commit_message>
<xml_diff>
--- a/assets/texts/info-text.docx
+++ b/assets/texts/info-text.docx
@@ -4,23 +4,7 @@
   <w:body>
     <w:p>
       <w:r>
-        <w:t xml:space="preserve">This is version 10 of my portfolio website. It is a single-page application built with React, bundled using </w:t>
-      </w:r>
-      <w:proofErr w:type="spellStart"/>
-      <w:r>
-        <w:t>Vite</w:t>
-      </w:r>
-      <w:proofErr w:type="spellEnd"/>
-      <w:r>
-        <w:t xml:space="preserve">, and animated with Framer Motion. You can view the </w:t>
-      </w:r>
-      <w:proofErr w:type="gramStart"/>
-      <w:r>
-        <w:t>open source</w:t>
-      </w:r>
-      <w:proofErr w:type="gramEnd"/>
-      <w:r>
-        <w:t xml:space="preserve"> code on GitHub.</w:t>
+        <w:t>This is version 10 of my portfolio website. It is a single-page application built with React, bundled using Vite, and animated with Framer Motion. You can view the open source code on GitHub.</w:t>
       </w:r>
     </w:p>
     <w:p/>
@@ -40,16 +24,30 @@
     </w:p>
     <w:p>
       <w:r>
-        <w:t xml:space="preserve">Determines the contrast between foreground and background colors. ‘Default’ satisfies WCAG level AA and ‘high’ satisfies level AAA. </w:t>
-      </w:r>
-      <w:r>
-        <w:t xml:space="preserve">‘Auto’ will respect the system </w:t>
-      </w:r>
-      <w:r>
-        <w:t>contrast</w:t>
-      </w:r>
-      <w:r>
-        <w:t>.</w:t>
+        <w:t>Determines the contrast between foreground and background colors. ‘Default’ satisfies WCAG level AA and ‘high’ satisf</w:t>
+      </w:r>
+      <w:r>
+        <w:t>ies</w:t>
+      </w:r>
+      <w:r>
+        <w:t xml:space="preserve"> level AAA. ‘Auto’ will respect the system contrast.</w:t>
+      </w:r>
+    </w:p>
+    <w:p>
+      <w:r>
+        <w:t xml:space="preserve">This setting is </w:t>
+      </w:r>
+      <w:r>
+        <w:t xml:space="preserve">currently </w:t>
+      </w:r>
+      <w:r>
+        <w:t xml:space="preserve">overridden </w:t>
+      </w:r>
+      <w:r>
+        <w:t>as</w:t>
+      </w:r>
+      <w:r>
+        <w:t xml:space="preserve"> forced colors are active.</w:t>
       </w:r>
     </w:p>
     <w:sectPr>

</xml_diff>

<commit_message>
♿️A11Y: added reduced motionn behav
</commit_message>
<xml_diff>
--- a/assets/texts/info-text.docx
+++ b/assets/texts/info-text.docx
@@ -4,7 +4,23 @@
   <w:body>
     <w:p>
       <w:r>
-        <w:t>This is version 10 of my portfolio website. It is a single-page application built with React, bundled using Vite, and animated with Framer Motion. You can view the open source code on GitHub.</w:t>
+        <w:t xml:space="preserve">This is version 10 of my portfolio website. It is a single-page application built with React, bundled using </w:t>
+      </w:r>
+      <w:proofErr w:type="spellStart"/>
+      <w:r>
+        <w:t>Vite</w:t>
+      </w:r>
+      <w:proofErr w:type="spellEnd"/>
+      <w:r>
+        <w:t xml:space="preserve">, and animated with Framer Motion. You can view the </w:t>
+      </w:r>
+      <w:proofErr w:type="gramStart"/>
+      <w:r>
+        <w:t>open source</w:t>
+      </w:r>
+      <w:proofErr w:type="gramEnd"/>
+      <w:r>
+        <w:t xml:space="preserve"> code on GitHub.</w:t>
       </w:r>
     </w:p>
     <w:p/>
@@ -48,6 +64,37 @@
       </w:r>
       <w:r>
         <w:t xml:space="preserve"> forced colors are active.</w:t>
+      </w:r>
+    </w:p>
+    <w:p>
+      <w:pPr>
+        <w:rPr>
+          <w:rFonts w:hint="eastAsia"/>
+        </w:rPr>
+      </w:pPr>
+      <w:r>
+        <w:t xml:space="preserve">Determines the </w:t>
+      </w:r>
+      <w:r>
+        <w:t>number</w:t>
+      </w:r>
+      <w:r>
+        <w:t xml:space="preserve"> of animation</w:t>
+      </w:r>
+      <w:r>
+        <w:t>s</w:t>
+      </w:r>
+      <w:r>
+        <w:t xml:space="preserve"> on the website. ‘Low’ will limit animations to just fade effects. </w:t>
+      </w:r>
+      <w:r>
+        <w:t xml:space="preserve">‘Auto’ will respect the system </w:t>
+      </w:r>
+      <w:r>
+        <w:t>motion preference</w:t>
+      </w:r>
+      <w:r>
+        <w:t>.</w:t>
       </w:r>
     </w:p>
     <w:sectPr>

</xml_diff>

<commit_message>
♿️A11Y: added font size adjustment setting
</commit_message>
<xml_diff>
--- a/assets/texts/info-text.docx
+++ b/assets/texts/info-text.docx
@@ -21,6 +21,11 @@
       <w:proofErr w:type="gramEnd"/>
       <w:r>
         <w:t xml:space="preserve"> code on GitHub.</w:t>
+      </w:r>
+    </w:p>
+    <w:p>
+      <w:r>
+        <w:t>Miss the old website? You can still view version 9 at its new subdomain.</w:t>
       </w:r>
     </w:p>
     <w:p/>

</xml_diff>

<commit_message>
🔵RCT: updated Info page text for v10.2
</commit_message>
<xml_diff>
--- a/assets/texts/info-text.docx
+++ b/assets/texts/info-text.docx
@@ -4,27 +4,30 @@
   <w:body>
     <w:p>
       <w:r>
-        <w:t xml:space="preserve">Version 10.2 of my portfolio website built using </w:t>
-      </w:r>
-      <w:r>
-        <w:t>Next.js</w:t>
-      </w:r>
-      <w:r>
-        <w:t xml:space="preserve"> with</w:t>
+        <w:t>Version 10.2 of my portfolio website built using Next.js with</w:t>
       </w:r>
       <w:r>
         <w:t xml:space="preserve"> </w:t>
       </w:r>
       <w:r>
-        <w:t>React</w:t>
-      </w:r>
-      <w:r>
-        <w:t>, and animated with Framer Motion.</w:t>
+        <w:t>React, and animated with Framer Motion.</w:t>
       </w:r>
     </w:p>
     <w:p>
       <w:r>
-        <w:t>This is version 10 of my portfolio website. It is a single-page application built with React, bundled using Vite, and animated with Framer Motion. You can view the open source code on GitHub.</w:t>
+        <w:t>This is version 10</w:t>
+      </w:r>
+      <w:r>
+        <w:t>.2</w:t>
+      </w:r>
+      <w:r>
+        <w:t xml:space="preserve"> of my portfolio website. It is a </w:t>
+      </w:r>
+      <w:r>
+        <w:t xml:space="preserve">React application built on Next.js </w:t>
+      </w:r>
+      <w:r>
+        <w:t>and animated with Framer Motion. You can view the open source code on GitHub.</w:t>
       </w:r>
     </w:p>
     <w:p>

</xml_diff>